<commit_message>
fix env connect mongo
</commit_message>
<xml_diff>
--- a/docs/Danh.Sach.Cac.Trang.Web.Phim.docx
+++ b/docs/Danh.Sach.Cac.Trang.Web.Phim.docx
@@ -30,13 +30,16 @@
         <w:t>Tải</w:t>
       </w:r>
       <w:r>
-        <w:t xml:space="preserve"> được (</w:t>
-      </w:r>
-      <w:r>
-        <w:t xml:space="preserve">chất lượng kém, </w:t>
-      </w:r>
-      <w:r>
-        <w:t>Huong.Dan.Lay.Phim.2Phimmoi.docx</w:t>
+        <w:t xml:space="preserve"> được</w:t>
+      </w:r>
+      <w:r>
+        <w:t xml:space="preserve"> bằng IDM</w:t>
+      </w:r>
+      <w:r>
+        <w:t xml:space="preserve"> (</w:t>
+      </w:r>
+      <w:r>
+        <w:t>chất lượng kém</w:t>
       </w:r>
       <w:r>
         <w:t>).</w:t>

</xml_diff>